<commit_message>
Modification of Week3 and the appendation of week4
</commit_message>
<xml_diff>
--- a/Homework/Week3/W31-Problem-Sets.docx
+++ b/Homework/Week3/W31-Problem-Sets.docx
@@ -1255,7 +1255,7 @@
                     <pic:cNvPicPr/>
                   </pic:nvPicPr>
                   <pic:blipFill>
-                    <a:blip r:embed="rId5">
+                    <a:blip r:embed="rId7">
                       <a:extLst>
                         <a:ext uri="{28A0092B-C50C-407E-A947-70E740481C1C}">
                           <a14:useLocalDpi xmlns:a14="http://schemas.microsoft.com/office/drawing/2010/main" val="0"/>
@@ -1330,7 +1330,7 @@
                     <pic:cNvPicPr/>
                   </pic:nvPicPr>
                   <pic:blipFill>
-                    <a:blip r:embed="rId6">
+                    <a:blip r:embed="rId8">
                       <a:extLst>
                         <a:ext uri="{28A0092B-C50C-407E-A947-70E740481C1C}">
                           <a14:useLocalDpi xmlns:a14="http://schemas.microsoft.com/office/drawing/2010/main" val="0"/>
@@ -1405,7 +1405,7 @@
                     <pic:cNvPicPr/>
                   </pic:nvPicPr>
                   <pic:blipFill>
-                    <a:blip r:embed="rId7">
+                    <a:blip r:embed="rId9">
                       <a:extLst>
                         <a:ext uri="{28A0092B-C50C-407E-A947-70E740481C1C}">
                           <a14:useLocalDpi xmlns:a14="http://schemas.microsoft.com/office/drawing/2010/main" val="0"/>
@@ -1479,7 +1479,7 @@
                     <pic:cNvPicPr/>
                   </pic:nvPicPr>
                   <pic:blipFill>
-                    <a:blip r:embed="rId8">
+                    <a:blip r:embed="rId10">
                       <a:extLst>
                         <a:ext uri="{28A0092B-C50C-407E-A947-70E740481C1C}">
                           <a14:useLocalDpi xmlns:a14="http://schemas.microsoft.com/office/drawing/2010/main" val="0"/>
@@ -1571,6 +1571,16 @@
           <w:szCs w:val="22"/>
           <w:lang w:val="en-US"/>
         </w:rPr>
+        <w:t xml:space="preserve"> and ‘Insulin’</w:t>
+      </w:r>
+      <w:r>
+        <w:rPr>
+          <w:rStyle w:val="normaltextrun"/>
+          <w:rFonts w:ascii="Calibri" w:eastAsiaTheme="minorEastAsia" w:hAnsi="Calibri" w:cs="Calibri"/>
+          <w:sz w:val="22"/>
+          <w:szCs w:val="22"/>
+          <w:lang w:val="en-US"/>
+        </w:rPr>
         <w:t>, because the curve looks like the gaussian distribution but reached the top at the value of 0</w:t>
       </w:r>
       <w:r>
@@ -1583,8 +1593,6 @@
         </w:rPr>
         <w:t xml:space="preserve">, which means </w:t>
       </w:r>
-      <w:bookmarkStart w:id="0" w:name="_GoBack"/>
-      <w:bookmarkEnd w:id="0"/>
       <w:r>
         <w:rPr>
           <w:rStyle w:val="normaltextrun"/>
@@ -1672,7 +1680,7 @@
                     <pic:cNvPicPr/>
                   </pic:nvPicPr>
                   <pic:blipFill>
-                    <a:blip r:embed="rId9">
+                    <a:blip r:embed="rId11">
                       <a:extLst>
                         <a:ext uri="{28A0092B-C50C-407E-A947-70E740481C1C}">
                           <a14:useLocalDpi xmlns:a14="http://schemas.microsoft.com/office/drawing/2010/main" val="0"/>
@@ -1808,7 +1816,7 @@
                     <pic:cNvPicPr/>
                   </pic:nvPicPr>
                   <pic:blipFill>
-                    <a:blip r:embed="rId10">
+                    <a:blip r:embed="rId12">
                       <a:extLst>
                         <a:ext uri="{28A0092B-C50C-407E-A947-70E740481C1C}">
                           <a14:useLocalDpi xmlns:a14="http://schemas.microsoft.com/office/drawing/2010/main" val="0"/>
@@ -1866,29 +1874,7 @@
           <w:szCs w:val="22"/>
           <w:lang w:val="en-US"/>
         </w:rPr>
-        <w:t xml:space="preserve">From the scatter matrix, we can see that the correlation of pregnancies and age, as well as the correlation of skin thickness and BMI is relatively high. So in our code, we printed the correlation matrix the </w:t>
-      </w:r>
-      <w:proofErr w:type="spellStart"/>
-      <w:r>
-        <w:rPr>
-          <w:rStyle w:val="normaltextrun"/>
-          <w:rFonts w:ascii="Calibri" w:eastAsiaTheme="minorEastAsia" w:hAnsi="Calibri" w:cs="Calibri"/>
-          <w:sz w:val="22"/>
-          <w:szCs w:val="22"/>
-          <w:lang w:val="en-US"/>
-        </w:rPr>
-        <w:t>pd.DataFrame.corr</w:t>
-      </w:r>
-      <w:proofErr w:type="spellEnd"/>
-      <w:r>
-        <w:rPr>
-          <w:rStyle w:val="normaltextrun"/>
-          <w:rFonts w:ascii="Calibri" w:eastAsiaTheme="minorEastAsia" w:hAnsi="Calibri" w:cs="Calibri"/>
-          <w:sz w:val="22"/>
-          <w:szCs w:val="22"/>
-          <w:lang w:val="en-US"/>
-        </w:rPr>
-        <w:t>() method, as is shown in the picture below.</w:t>
+        <w:t>From the scatter matrix, we can see that the correlation of pregnancies and age, as well as the correlation of skin thickness and BMI is relatively high. So in our code, we printed the correlation matrix the pd.DataFrame.corr() method, as is shown in the picture below.</w:t>
       </w:r>
     </w:p>
     <w:p>
@@ -1928,7 +1914,7 @@
                     <pic:cNvPicPr/>
                   </pic:nvPicPr>
                   <pic:blipFill>
-                    <a:blip r:embed="rId11">
+                    <a:blip r:embed="rId13">
                       <a:extLst>
                         <a:ext uri="{28A0092B-C50C-407E-A947-70E740481C1C}">
                           <a14:useLocalDpi xmlns:a14="http://schemas.microsoft.com/office/drawing/2010/main" val="0"/>
@@ -2018,6 +2004,18 @@
         </w:rPr>
         <w:t>Because BMI has better scientific supports, we dropped the skin thickness feature. And age is usually a more common feature in statistics, so we dropped the feature pregnancies.</w:t>
       </w:r>
+      <w:r>
+        <w:rPr>
+          <w:rStyle w:val="normaltextrun"/>
+          <w:rFonts w:ascii="Calibri" w:eastAsiaTheme="minorEastAsia" w:hAnsi="Calibri" w:cs="Calibri"/>
+          <w:sz w:val="22"/>
+          <w:szCs w:val="22"/>
+          <w:lang w:val="en-US"/>
+        </w:rPr>
+        <w:t xml:space="preserve"> What’s more, for the ‘Insulin’ features, there are too many missing_values, so we decided to drop the feature ‘Insulin’ in our dataset.</w:t>
+      </w:r>
+      <w:bookmarkStart w:id="0" w:name="_GoBack"/>
+      <w:bookmarkEnd w:id="0"/>
     </w:p>
     <w:p>
       <w:pPr>
@@ -2238,7 +2236,7 @@
                     <pic:cNvPicPr/>
                   </pic:nvPicPr>
                   <pic:blipFill>
-                    <a:blip r:embed="rId12">
+                    <a:blip r:embed="rId14">
                       <a:extLst>
                         <a:ext uri="{28A0092B-C50C-407E-A947-70E740481C1C}">
                           <a14:useLocalDpi xmlns:a14="http://schemas.microsoft.com/office/drawing/2010/main" val="0"/>
@@ -2273,6 +2271,56 @@
     </w:sectPr>
   </w:body>
 </w:document>
+</file>
+
+<file path=word/endnotes.xml><?xml version="1.0" encoding="utf-8"?>
+<w:endnotes xmlns:wpc="http://schemas.microsoft.com/office/word/2010/wordprocessingCanvas" xmlns:cx="http://schemas.microsoft.com/office/drawing/2014/chartex" xmlns:cx1="http://schemas.microsoft.com/office/drawing/2015/9/8/chartex" xmlns:cx2="http://schemas.microsoft.com/office/drawing/2015/10/21/chartex" xmlns:cx3="http://schemas.microsoft.com/office/drawing/2016/5/9/chartex" xmlns:cx4="http://schemas.microsoft.com/office/drawing/2016/5/10/chartex" xmlns:cx5="http://schemas.microsoft.com/office/drawing/2016/5/11/chartex" xmlns:cx6="http://schemas.microsoft.com/office/drawing/2016/5/12/chartex" xmlns:cx7="http://schemas.microsoft.com/office/drawing/2016/5/13/chartex" xmlns:cx8="http://schemas.microsoft.com/office/drawing/2016/5/14/chartex" xmlns:mc="http://schemas.openxmlformats.org/markup-compatibility/2006" xmlns:aink="http://schemas.microsoft.com/office/drawing/2016/ink" xmlns:am3d="http://schemas.microsoft.com/office/drawing/2017/model3d" xmlns:o="urn:schemas-microsoft-com:office:office" xmlns:r="http://schemas.openxmlformats.org/officeDocument/2006/relationships" xmlns:m="http://schemas.openxmlformats.org/officeDocument/2006/math" xmlns:v="urn:schemas-microsoft-com:vml" xmlns:wp14="http://schemas.microsoft.com/office/word/2010/wordprocessingDrawing" xmlns:wp="http://schemas.openxmlformats.org/drawingml/2006/wordprocessingDrawing" xmlns:w10="urn:schemas-microsoft-com:office:word" xmlns:w="http://schemas.openxmlformats.org/wordprocessingml/2006/main" xmlns:w14="http://schemas.microsoft.com/office/word/2010/wordml" xmlns:w15="http://schemas.microsoft.com/office/word/2012/wordml" xmlns:w16cid="http://schemas.microsoft.com/office/word/2016/wordml/cid" xmlns:w16se="http://schemas.microsoft.com/office/word/2015/wordml/symex" xmlns:wpg="http://schemas.microsoft.com/office/word/2010/wordprocessingGroup" xmlns:wpi="http://schemas.microsoft.com/office/word/2010/wordprocessingInk" xmlns:wne="http://schemas.microsoft.com/office/word/2006/wordml" xmlns:wps="http://schemas.microsoft.com/office/word/2010/wordprocessingShape" mc:Ignorable="w14 w15 w16se w16cid wp14">
+  <w:endnote w:type="separator" w:id="-1">
+    <w:p>
+      <w:pPr>
+        <w:spacing w:after="0" w:line="240" w:lineRule="auto"/>
+      </w:pPr>
+      <w:r>
+        <w:separator/>
+      </w:r>
+    </w:p>
+  </w:endnote>
+  <w:endnote w:type="continuationSeparator" w:id="0">
+    <w:p>
+      <w:pPr>
+        <w:spacing w:after="0" w:line="240" w:lineRule="auto"/>
+      </w:pPr>
+      <w:r>
+        <w:continuationSeparator/>
+      </w:r>
+    </w:p>
+  </w:endnote>
+</w:endnotes>
+</file>
+
+<file path=word/footnotes.xml><?xml version="1.0" encoding="utf-8"?>
+<w:footnotes xmlns:wpc="http://schemas.microsoft.com/office/word/2010/wordprocessingCanvas" xmlns:cx="http://schemas.microsoft.com/office/drawing/2014/chartex" xmlns:cx1="http://schemas.microsoft.com/office/drawing/2015/9/8/chartex" xmlns:cx2="http://schemas.microsoft.com/office/drawing/2015/10/21/chartex" xmlns:cx3="http://schemas.microsoft.com/office/drawing/2016/5/9/chartex" xmlns:cx4="http://schemas.microsoft.com/office/drawing/2016/5/10/chartex" xmlns:cx5="http://schemas.microsoft.com/office/drawing/2016/5/11/chartex" xmlns:cx6="http://schemas.microsoft.com/office/drawing/2016/5/12/chartex" xmlns:cx7="http://schemas.microsoft.com/office/drawing/2016/5/13/chartex" xmlns:cx8="http://schemas.microsoft.com/office/drawing/2016/5/14/chartex" xmlns:mc="http://schemas.openxmlformats.org/markup-compatibility/2006" xmlns:aink="http://schemas.microsoft.com/office/drawing/2016/ink" xmlns:am3d="http://schemas.microsoft.com/office/drawing/2017/model3d" xmlns:o="urn:schemas-microsoft-com:office:office" xmlns:r="http://schemas.openxmlformats.org/officeDocument/2006/relationships" xmlns:m="http://schemas.openxmlformats.org/officeDocument/2006/math" xmlns:v="urn:schemas-microsoft-com:vml" xmlns:wp14="http://schemas.microsoft.com/office/word/2010/wordprocessingDrawing" xmlns:wp="http://schemas.openxmlformats.org/drawingml/2006/wordprocessingDrawing" xmlns:w10="urn:schemas-microsoft-com:office:word" xmlns:w="http://schemas.openxmlformats.org/wordprocessingml/2006/main" xmlns:w14="http://schemas.microsoft.com/office/word/2010/wordml" xmlns:w15="http://schemas.microsoft.com/office/word/2012/wordml" xmlns:w16cid="http://schemas.microsoft.com/office/word/2016/wordml/cid" xmlns:w16se="http://schemas.microsoft.com/office/word/2015/wordml/symex" xmlns:wpg="http://schemas.microsoft.com/office/word/2010/wordprocessingGroup" xmlns:wpi="http://schemas.microsoft.com/office/word/2010/wordprocessingInk" xmlns:wne="http://schemas.microsoft.com/office/word/2006/wordml" xmlns:wps="http://schemas.microsoft.com/office/word/2010/wordprocessingShape" mc:Ignorable="w14 w15 w16se w16cid wp14">
+  <w:footnote w:type="separator" w:id="-1">
+    <w:p>
+      <w:pPr>
+        <w:spacing w:after="0" w:line="240" w:lineRule="auto"/>
+      </w:pPr>
+      <w:r>
+        <w:separator/>
+      </w:r>
+    </w:p>
+  </w:footnote>
+  <w:footnote w:type="continuationSeparator" w:id="0">
+    <w:p>
+      <w:pPr>
+        <w:spacing w:after="0" w:line="240" w:lineRule="auto"/>
+      </w:pPr>
+      <w:r>
+        <w:continuationSeparator/>
+      </w:r>
+    </w:p>
+  </w:footnote>
+</w:footnotes>
 </file>
 
 <file path=word/numbering.xml><?xml version="1.0" encoding="utf-8"?>
@@ -4269,7 +4317,7 @@
       </w:pPr>
     </w:pPrDefault>
   </w:docDefaults>
-  <w:latentStyles w:defLockedState="0" w:defUIPriority="99" w:defSemiHidden="0" w:defUnhideWhenUsed="0" w:defQFormat="0" w:count="377">
+  <w:latentStyles w:defLockedState="0" w:defUIPriority="99" w:defSemiHidden="0" w:defUnhideWhenUsed="0" w:defQFormat="0" w:count="376">
     <w:lsdException w:name="Normal" w:uiPriority="0" w:qFormat="1"/>
     <w:lsdException w:name="heading 1" w:uiPriority="9" w:qFormat="1"/>
     <w:lsdException w:name="heading 2" w:semiHidden="1" w:uiPriority="9" w:unhideWhenUsed="1" w:qFormat="1"/>
@@ -4646,7 +4694,6 @@
     <w:lsdException w:name="Hashtag" w:semiHidden="1" w:unhideWhenUsed="1"/>
     <w:lsdException w:name="Unresolved Mention" w:semiHidden="1" w:unhideWhenUsed="1"/>
     <w:lsdException w:name="Smart Link" w:semiHidden="1" w:unhideWhenUsed="1"/>
-    <w:lsdException w:name="Smart Link Error" w:semiHidden="1" w:unhideWhenUsed="1"/>
   </w:latentStyles>
   <w:style w:type="paragraph" w:default="1" w:styleId="a">
     <w:name w:val="Normal"/>
@@ -4732,6 +4779,72 @@
       <w:ind w:left="720"/>
       <w:contextualSpacing/>
     </w:pPr>
+  </w:style>
+  <w:style w:type="paragraph" w:styleId="a5">
+    <w:name w:val="header"/>
+    <w:basedOn w:val="a"/>
+    <w:link w:val="a6"/>
+    <w:uiPriority w:val="99"/>
+    <w:unhideWhenUsed/>
+    <w:rsid w:val="009C3CB3"/>
+    <w:pPr>
+      <w:pBdr>
+        <w:bottom w:val="single" w:sz="6" w:space="1" w:color="auto"/>
+      </w:pBdr>
+      <w:tabs>
+        <w:tab w:val="center" w:pos="4153"/>
+        <w:tab w:val="right" w:pos="8306"/>
+      </w:tabs>
+      <w:snapToGrid w:val="0"/>
+      <w:spacing w:line="240" w:lineRule="auto"/>
+      <w:jc w:val="center"/>
+    </w:pPr>
+    <w:rPr>
+      <w:sz w:val="18"/>
+      <w:szCs w:val="18"/>
+    </w:rPr>
+  </w:style>
+  <w:style w:type="character" w:customStyle="1" w:styleId="a6">
+    <w:name w:val="页眉 字符"/>
+    <w:basedOn w:val="a0"/>
+    <w:link w:val="a5"/>
+    <w:uiPriority w:val="99"/>
+    <w:rsid w:val="009C3CB3"/>
+    <w:rPr>
+      <w:sz w:val="18"/>
+      <w:szCs w:val="18"/>
+    </w:rPr>
+  </w:style>
+  <w:style w:type="paragraph" w:styleId="a7">
+    <w:name w:val="footer"/>
+    <w:basedOn w:val="a"/>
+    <w:link w:val="a8"/>
+    <w:uiPriority w:val="99"/>
+    <w:unhideWhenUsed/>
+    <w:rsid w:val="009C3CB3"/>
+    <w:pPr>
+      <w:tabs>
+        <w:tab w:val="center" w:pos="4153"/>
+        <w:tab w:val="right" w:pos="8306"/>
+      </w:tabs>
+      <w:snapToGrid w:val="0"/>
+      <w:spacing w:line="240" w:lineRule="auto"/>
+    </w:pPr>
+    <w:rPr>
+      <w:sz w:val="18"/>
+      <w:szCs w:val="18"/>
+    </w:rPr>
+  </w:style>
+  <w:style w:type="character" w:customStyle="1" w:styleId="a8">
+    <w:name w:val="页脚 字符"/>
+    <w:basedOn w:val="a0"/>
+    <w:link w:val="a7"/>
+    <w:uiPriority w:val="99"/>
+    <w:rsid w:val="009C3CB3"/>
+    <w:rPr>
+      <w:sz w:val="18"/>
+      <w:szCs w:val="18"/>
+    </w:rPr>
   </w:style>
 </w:styles>
 </file>

</xml_diff>